<commit_message>
De cuong De tai Do An Chuyen Nganh - modified
</commit_message>
<xml_diff>
--- a/Đề Cương BTL.docx
+++ b/Đề Cương BTL.docx
@@ -206,7 +206,7 @@
           <w:color w:val="002060"/>
           <w:sz w:val="46"/>
         </w:rPr>
-        <w:t xml:space="preserve">XÂY DỰNG WEBSITE BÁN QUẦN ÁO CHO </w:t>
+        <w:t xml:space="preserve">XÂY DỰNG WEBSITE </w:t>
       </w:r>
       <w:r>
         <w:rPr>
@@ -215,7 +215,7 @@
           <w:color w:val="002060"/>
           <w:sz w:val="46"/>
         </w:rPr>
-        <w:t>CÔNG TY ZARA</w:t>
+        <w:t>QUẢN LÝ KHÁCH SẠN HANOI ELPIS</w:t>
       </w:r>
     </w:p>
     <w:tbl>
@@ -613,34 +613,18 @@
         </w:rPr>
         <w:t>“</w:t>
       </w:r>
-      <w:bookmarkStart w:id="2" w:name="_Hlk177898127"/>
       <w:r>
         <w:rPr>
           <w:b/>
           <w:bCs/>
         </w:rPr>
-        <w:t xml:space="preserve">Xây dựng Website </w:t>
+        <w:t>Xây dựng website quản lý Khách sạn Hanoi Elpis</w:t>
       </w:r>
       <w:r>
         <w:rPr>
           <w:b/>
           <w:bCs/>
         </w:rPr>
-        <w:t xml:space="preserve">bán quần áo cho </w:t>
-      </w:r>
-      <w:bookmarkEnd w:id="2"/>
-      <w:r>
-        <w:rPr>
-          <w:b/>
-          <w:bCs/>
-        </w:rPr>
-        <w:t>công ty Zara</w:t>
-      </w:r>
-      <w:r>
-        <w:rPr>
-          <w:b/>
-          <w:bCs/>
-        </w:rPr>
         <w:t>”.</w:t>
       </w:r>
     </w:p>
@@ -653,10 +637,7 @@
         <w:t>Trong lời đầu tiên của báo cáo đồ án tốt nghiệp “</w:t>
       </w:r>
       <w:r>
-        <w:t xml:space="preserve">Xây dựng Website bán quần áo cho </w:t>
-      </w:r>
-      <w:r>
-        <w:t>công ty Zara</w:t>
+        <w:t>Xây dựng website quản lý Khách sạn Hanoi Elpis</w:t>
       </w:r>
       <w:r>
         <w:t>” này, nhóm em muốn gửi những lời cám ơn và biết ơn chân thành nhất của mình tới tất cả những người đã hỗ trợ, giúp đỡ em về kiến thức và tinh thần trong quá trình thực hiện.</w:t>
@@ -4135,12 +4116,12 @@
           <w:numId w:val="0"/>
         </w:numPr>
       </w:pPr>
-      <w:bookmarkStart w:id="3" w:name="_Toc154516687"/>
+      <w:bookmarkStart w:id="2" w:name="_Toc154516687"/>
       <w:r>
         <w:lastRenderedPageBreak/>
         <w:t>DANH MỤC HÌNH VẼ</w:t>
       </w:r>
-      <w:bookmarkEnd w:id="3"/>
+      <w:bookmarkEnd w:id="2"/>
       <w:r>
         <w:fldChar w:fldCharType="begin"/>
       </w:r>
@@ -7296,7 +7277,7 @@
           <w:numId w:val="0"/>
         </w:numPr>
       </w:pPr>
-      <w:bookmarkStart w:id="4" w:name="_Toc154516688"/>
+      <w:bookmarkStart w:id="3" w:name="_Toc154516688"/>
       <w:r>
         <w:lastRenderedPageBreak/>
         <w:t xml:space="preserve">DANH MỤC </w:t>
@@ -7304,7 +7285,7 @@
       <w:r>
         <w:t>BẢNG</w:t>
       </w:r>
-      <w:bookmarkEnd w:id="4"/>
+      <w:bookmarkEnd w:id="3"/>
     </w:p>
     <w:p>
       <w:pPr>
@@ -8108,12 +8089,12 @@
           <w:numId w:val="0"/>
         </w:numPr>
       </w:pPr>
-      <w:bookmarkStart w:id="5" w:name="_Toc154516689"/>
+      <w:bookmarkStart w:id="4" w:name="_Toc154516689"/>
       <w:r>
         <w:lastRenderedPageBreak/>
         <w:t>MỞ ĐẦU</w:t>
       </w:r>
-      <w:bookmarkEnd w:id="5"/>
+      <w:bookmarkEnd w:id="4"/>
     </w:p>
     <w:p>
       <w:pPr>
@@ -8188,10 +8169,7 @@
         <w:t>Chính vì vậy nhóm em chọn đề tài về: “</w:t>
       </w:r>
       <w:r>
-        <w:t xml:space="preserve">Xây dựng Website bán quần áo cho </w:t>
-      </w:r>
-      <w:r>
-        <w:t>công ty Zara</w:t>
+        <w:t>Xây dựng website quản lý Khách sạn Hanoi Elpis</w:t>
       </w:r>
       <w:r>
         <w:t>”.</w:t>
@@ -8246,11 +8224,7 @@
         <w:t xml:space="preserve"> Thiết kế một website thân thiện, dễ dàng sử dụng đối với khách hàng và tối ưu trên các thiết bị. Thiết kế website thương hiệu </w:t>
       </w:r>
       <w:r>
-        <w:rPr>
-          <w:rFonts w:cs="Times New Roman"/>
-          <w:szCs w:val="28"/>
-        </w:rPr>
-        <w:t>Zara</w:t>
+        <w:t>Elpis</w:t>
       </w:r>
       <w:r>
         <w:rPr>
@@ -8883,11 +8857,11 @@
       <w:pPr>
         <w:pStyle w:val="Heading1"/>
       </w:pPr>
-      <w:bookmarkStart w:id="6" w:name="_Toc154516690"/>
+      <w:bookmarkStart w:id="5" w:name="_Toc154516690"/>
       <w:r>
         <w:t>Giới thiệu tổng quan</w:t>
       </w:r>
-      <w:bookmarkEnd w:id="6"/>
+      <w:bookmarkEnd w:id="5"/>
     </w:p>
     <w:p>
       <w:pPr>
@@ -8895,11 +8869,11 @@
         <w:spacing w:after="0"/>
         <w:jc w:val="both"/>
       </w:pPr>
-      <w:bookmarkStart w:id="7" w:name="_Toc154516691"/>
+      <w:bookmarkStart w:id="6" w:name="_Toc154516691"/>
       <w:r>
         <w:t>Giới thiệu chung về đề tài</w:t>
       </w:r>
-      <w:bookmarkEnd w:id="7"/>
+      <w:bookmarkEnd w:id="6"/>
     </w:p>
     <w:p>
       <w:pPr>
@@ -8919,6 +8893,31 @@
         <w:t>Đề tài "</w:t>
       </w:r>
       <w:r>
+        <w:rPr>
+          <w:rFonts w:cs="Times New Roman"/>
+          <w:szCs w:val="28"/>
+        </w:rPr>
+        <w:t>Xây dựng website quản lý Khách sạn Hanoi Elpis</w:t>
+      </w:r>
+      <w:r>
+        <w:rPr>
+          <w:rFonts w:cs="Times New Roman"/>
+          <w:szCs w:val="28"/>
+        </w:rPr>
+        <w:t xml:space="preserve">" là một dự án quan trọng và hấp dẫn trong lĩnh vực tiếp thị trực tuyến và kinh doanh điện tử. Trang web này được thiết kế và phát triển để hỗ </w:t>
+      </w:r>
+      <w:r>
+        <w:rPr>
+          <w:rFonts w:cs="Times New Roman"/>
+          <w:szCs w:val="28"/>
+        </w:rPr>
+        <w:t>trợ khách sạn Hanoi Elpis</w:t>
+      </w:r>
+      <w:r>
+        <w:rPr>
+          <w:rFonts w:cs="Times New Roman"/>
+          <w:szCs w:val="28"/>
+        </w:rPr>
         <w:t xml:space="preserve"> </w:t>
       </w:r>
       <w:r>
@@ -8926,49 +8925,7 @@
           <w:rFonts w:cs="Times New Roman"/>
           <w:szCs w:val="28"/>
         </w:rPr>
-        <w:t xml:space="preserve">Xây dựng Website bán quần áo cho </w:t>
-      </w:r>
-      <w:r>
-        <w:rPr>
-          <w:rFonts w:cs="Times New Roman"/>
-          <w:szCs w:val="28"/>
-        </w:rPr>
-        <w:t>công ty Zara</w:t>
-      </w:r>
-      <w:r>
-        <w:rPr>
-          <w:rFonts w:cs="Times New Roman"/>
-          <w:szCs w:val="28"/>
-        </w:rPr>
-        <w:t xml:space="preserve"> </w:t>
-      </w:r>
-      <w:r>
-        <w:rPr>
-          <w:rFonts w:cs="Times New Roman"/>
-          <w:szCs w:val="28"/>
-        </w:rPr>
-        <w:t xml:space="preserve">" là một dự án quan trọng và hấp dẫn trong lĩnh vực tiếp thị trực tuyến và kinh doanh điện tử. Trang web này được thiết kế và phát triển để hỗ trợ </w:t>
-      </w:r>
-      <w:r>
-        <w:rPr>
-          <w:rFonts w:cs="Times New Roman"/>
-          <w:szCs w:val="28"/>
-        </w:rPr>
-        <w:t>công ty Zara</w:t>
-      </w:r>
-      <w:r>
-        <w:rPr>
-          <w:rFonts w:cs="Times New Roman"/>
-          <w:szCs w:val="28"/>
-        </w:rPr>
-        <w:t xml:space="preserve"> </w:t>
-      </w:r>
-      <w:r>
-        <w:rPr>
-          <w:rFonts w:cs="Times New Roman"/>
-          <w:szCs w:val="28"/>
-        </w:rPr>
-        <w:t xml:space="preserve">trong việc quảng bá sản phẩm, tạo dấu ấn thương hiệu, tăng doanh số bán hàng và cung </w:t>
+        <w:t xml:space="preserve">trong việc quảng bá sản phẩm, tạo dấu ấn thương hiệu, tăng doanh số bán hàng và </w:t>
       </w:r>
       <w:r>
         <w:rPr>
@@ -8976,7 +8933,7 @@
           <w:szCs w:val="28"/>
         </w:rPr>
         <w:lastRenderedPageBreak/>
-        <w:t xml:space="preserve">cấp dịch vụ khách </w:t>
+        <w:t xml:space="preserve">cung cấp dịch vụ khách </w:t>
       </w:r>
       <w:r>
         <w:rPr>
@@ -9058,7 +9015,7 @@
           <w:rFonts w:cs="Times New Roman"/>
           <w:szCs w:val="28"/>
         </w:rPr>
-        <w:t>Zara</w:t>
+        <w:t>Hanoi Elpis</w:t>
       </w:r>
       <w:r>
         <w:rPr>
@@ -9320,7 +9277,7 @@
           <w:rFonts w:cs="Times New Roman"/>
           <w:szCs w:val="28"/>
         </w:rPr>
-        <w:t>Zara</w:t>
+        <w:t>Hanoi Elpis</w:t>
       </w:r>
       <w:r>
         <w:rPr>
@@ -9354,8 +9311,12 @@
     </w:p>
     <w:p>
       <w:pPr>
-        <w:spacing w:line="276" w:lineRule="auto"/>
-        <w:ind w:left="360"/>
+        <w:pStyle w:val="ListParagraph"/>
+        <w:numPr>
+          <w:ilvl w:val="0"/>
+          <w:numId w:val="15"/>
+        </w:numPr>
+        <w:spacing w:after="160" w:line="276" w:lineRule="auto"/>
         <w:jc w:val="both"/>
         <w:rPr>
           <w:rFonts w:cs="Times New Roman"/>
@@ -9368,21 +9329,14 @@
           <w:szCs w:val="28"/>
         </w:rPr>
         <w:lastRenderedPageBreak/>
-        <w:t xml:space="preserve">Tóm lại, việc xây dựng trang web </w:t>
-      </w:r>
-      <w:r>
-        <w:rPr>
-          <w:rFonts w:cs="Times New Roman"/>
-          <w:szCs w:val="28"/>
-        </w:rPr>
-        <w:t xml:space="preserve">bán quần áo cho </w:t>
-      </w:r>
-      <w:r>
-        <w:rPr>
-          <w:rFonts w:cs="Times New Roman"/>
-          <w:szCs w:val="28"/>
-        </w:rPr>
-        <w:t>công ty Zara</w:t>
+        <w:t xml:space="preserve">Tóm lại, việc </w:t>
+      </w:r>
+      <w:r>
+        <w:rPr>
+          <w:rFonts w:cs="Times New Roman"/>
+          <w:szCs w:val="28"/>
+        </w:rPr>
+        <w:t>Xây dựng website quản lý Khách sạn Hanoi Elpis</w:t>
       </w:r>
       <w:r>
         <w:rPr>
@@ -9405,11 +9359,11 @@
         <w:spacing w:after="0"/>
         <w:jc w:val="both"/>
       </w:pPr>
-      <w:bookmarkStart w:id="8" w:name="_Toc154516692"/>
+      <w:bookmarkStart w:id="7" w:name="_Toc154516692"/>
       <w:r>
         <w:t>Nghiên cứu hiện trạng và giải quyết vấn đề</w:t>
       </w:r>
-      <w:bookmarkEnd w:id="8"/>
+      <w:bookmarkEnd w:id="7"/>
     </w:p>
     <w:p>
       <w:pPr>
@@ -9423,7 +9377,7 @@
           <w:iCs/>
         </w:rPr>
       </w:pPr>
-      <w:bookmarkStart w:id="9" w:name="_Toc154516693"/>
+      <w:bookmarkStart w:id="8" w:name="_Toc154516693"/>
       <w:r>
         <w:rPr>
           <w:rFonts w:cs="Times New Roman"/>
@@ -9432,7 +9386,7 @@
         </w:rPr>
         <w:t>Hiện trạng cơ cấu tổ chức</w:t>
       </w:r>
-      <w:bookmarkEnd w:id="9"/>
+      <w:bookmarkEnd w:id="8"/>
     </w:p>
     <w:p>
       <w:pPr>
@@ -9463,14 +9417,7 @@
           <w:rFonts w:cs="Times New Roman"/>
           <w:szCs w:val="28"/>
         </w:rPr>
-        <w:t>công ty Zara</w:t>
-      </w:r>
-      <w:r>
-        <w:rPr>
-          <w:rFonts w:cs="Times New Roman"/>
-          <w:szCs w:val="28"/>
-        </w:rPr>
-        <w:t xml:space="preserve"> </w:t>
+        <w:t xml:space="preserve">khách sạn Hanoi Elpis </w:t>
       </w:r>
       <w:r>
         <w:rPr>
@@ -9932,7 +9879,7 @@
           <w:iCs/>
         </w:rPr>
       </w:pPr>
-      <w:bookmarkStart w:id="10" w:name="_Toc154516694"/>
+      <w:bookmarkStart w:id="9" w:name="_Toc154516694"/>
       <w:r>
         <w:rPr>
           <w:i/>
@@ -9940,7 +9887,7 @@
         </w:rPr>
         <w:t>Mô tả hoạt động của các bộ phận</w:t>
       </w:r>
-      <w:bookmarkEnd w:id="10"/>
+      <w:bookmarkEnd w:id="9"/>
     </w:p>
     <w:p>
       <w:pPr>
@@ -10353,7 +10300,7 @@
           <w:iCs/>
         </w:rPr>
       </w:pPr>
-      <w:bookmarkStart w:id="11" w:name="_Toc154516695"/>
+      <w:bookmarkStart w:id="10" w:name="_Toc154516695"/>
       <w:r>
         <w:rPr>
           <w:i/>
@@ -10361,7 +10308,7 @@
         </w:rPr>
         <w:t>Xác định yêu cầu</w:t>
       </w:r>
-      <w:bookmarkEnd w:id="11"/>
+      <w:bookmarkEnd w:id="10"/>
     </w:p>
     <w:p>
       <w:pPr>
@@ -10372,7 +10319,7 @@
         <w:t xml:space="preserve">Khi chưa có website hỗ trợ độ phủ sóng của sản phẩm chưa được cao cộng với việc công nghệ phát triển mọi người có xu hướng đặt qua các app website thay vì phải đến trực tiếp cửa hàng. Vì vậy hiện tại cần có một website cho </w:t>
       </w:r>
       <w:r>
-        <w:t>Zara</w:t>
+        <w:t>Hanoi Elpis</w:t>
       </w:r>
       <w:r>
         <w:t xml:space="preserve"> để hỗ trợ trong việc quảng cáo rộng rãi trong nước và ra cả nước ngoài. Với một hệ thống như sau</w:t>
@@ -10523,11 +10470,11 @@
         <w:spacing w:after="0"/>
         <w:jc w:val="both"/>
       </w:pPr>
-      <w:bookmarkStart w:id="12" w:name="_Toc154516696"/>
+      <w:bookmarkStart w:id="11" w:name="_Toc154516696"/>
       <w:r>
         <w:t>Các giai đoạn phát triển dự án</w:t>
       </w:r>
-      <w:bookmarkEnd w:id="12"/>
+      <w:bookmarkEnd w:id="11"/>
     </w:p>
     <w:p>
       <w:pPr>
@@ -10561,11 +10508,11 @@
         <w:spacing w:after="0"/>
         <w:jc w:val="both"/>
       </w:pPr>
-      <w:bookmarkStart w:id="13" w:name="_Toc154516697"/>
+      <w:bookmarkStart w:id="12" w:name="_Toc154516697"/>
       <w:r>
         <w:t>Vấn đề - giải pháp</w:t>
       </w:r>
-      <w:bookmarkEnd w:id="13"/>
+      <w:bookmarkEnd w:id="12"/>
     </w:p>
     <w:p>
       <w:pPr>
@@ -10632,12 +10579,12 @@
         <w:spacing w:after="0"/>
         <w:jc w:val="both"/>
       </w:pPr>
-      <w:bookmarkStart w:id="14" w:name="_Toc154516698"/>
+      <w:bookmarkStart w:id="13" w:name="_Toc154516698"/>
       <w:r>
         <w:lastRenderedPageBreak/>
         <w:t>Giới thiệu công nghệ, ngôn ngữ xây dựng website</w:t>
       </w:r>
-      <w:bookmarkEnd w:id="14"/>
+      <w:bookmarkEnd w:id="13"/>
     </w:p>
     <w:p>
       <w:pPr>
@@ -10666,7 +10613,7 @@
           <w:iCs/>
         </w:rPr>
       </w:pPr>
-      <w:bookmarkStart w:id="15" w:name="_Toc154516699"/>
+      <w:bookmarkStart w:id="14" w:name="_Toc154516699"/>
       <w:r>
         <w:rPr>
           <w:rFonts w:cs="Times New Roman"/>
@@ -10675,8 +10622,8 @@
         </w:rPr>
         <w:t>ASP.NET và MVC</w:t>
       </w:r>
-      <w:bookmarkStart w:id="16" w:name="_Toc489949034"/>
-      <w:bookmarkEnd w:id="15"/>
+      <w:bookmarkStart w:id="15" w:name="_Toc489949034"/>
+      <w:bookmarkEnd w:id="14"/>
     </w:p>
     <w:p>
       <w:pPr>
@@ -10935,9 +10882,9 @@
         </w:numPr>
         <w:ind w:left="1152"/>
       </w:pPr>
-      <w:bookmarkStart w:id="17" w:name="_Toc154183819"/>
-      <w:bookmarkStart w:id="18" w:name="_Toc154185501"/>
-      <w:bookmarkStart w:id="19" w:name="_Toc154516612"/>
+      <w:bookmarkStart w:id="16" w:name="_Toc154183819"/>
+      <w:bookmarkStart w:id="17" w:name="_Toc154185501"/>
+      <w:bookmarkStart w:id="18" w:name="_Toc154516612"/>
       <w:r>
         <w:lastRenderedPageBreak/>
         <w:drawing>
@@ -11012,9 +10959,9 @@
       <w:r>
         <w:t>: Các thành phần chính của mô hình MVC</w:t>
       </w:r>
+      <w:bookmarkEnd w:id="16"/>
       <w:bookmarkEnd w:id="17"/>
       <w:bookmarkEnd w:id="18"/>
-      <w:bookmarkEnd w:id="19"/>
     </w:p>
     <w:p>
       <w:pPr>
@@ -11034,7 +10981,7 @@
           <w:bCs/>
         </w:rPr>
       </w:pPr>
-      <w:bookmarkStart w:id="20" w:name="_Toc17117370"/>
+      <w:bookmarkStart w:id="19" w:name="_Toc17117370"/>
       <w:r>
         <w:rPr>
           <w:b/>
@@ -11298,7 +11245,7 @@
           <w:iCs/>
         </w:rPr>
       </w:pPr>
-      <w:bookmarkStart w:id="21" w:name="_Toc154516700"/>
+      <w:bookmarkStart w:id="20" w:name="_Toc154516700"/>
       <w:r>
         <w:rPr>
           <w:rFonts w:cs="Times New Roman"/>
@@ -11307,7 +11254,7 @@
         </w:rPr>
         <w:t>Javascript</w:t>
       </w:r>
-      <w:bookmarkEnd w:id="21"/>
+      <w:bookmarkEnd w:id="20"/>
     </w:p>
     <w:p>
       <w:pPr>
@@ -11813,7 +11760,7 @@
           <w:iCs/>
         </w:rPr>
       </w:pPr>
-      <w:bookmarkStart w:id="22" w:name="_Toc154516701"/>
+      <w:bookmarkStart w:id="21" w:name="_Toc154516701"/>
       <w:r>
         <w:rPr>
           <w:rFonts w:cs="Times New Roman"/>
@@ -11822,7 +11769,7 @@
         </w:rPr>
         <w:t>Ajax</w:t>
       </w:r>
-      <w:bookmarkEnd w:id="22"/>
+      <w:bookmarkEnd w:id="21"/>
     </w:p>
     <w:p>
       <w:pPr>
@@ -11898,7 +11845,7 @@
           <w:iCs/>
         </w:rPr>
       </w:pPr>
-      <w:bookmarkStart w:id="23" w:name="_Toc154516702"/>
+      <w:bookmarkStart w:id="22" w:name="_Toc154516702"/>
       <w:r>
         <w:rPr>
           <w:rFonts w:cs="Times New Roman"/>
@@ -11907,7 +11854,7 @@
         </w:rPr>
         <w:t>Bootstrap</w:t>
       </w:r>
-      <w:bookmarkEnd w:id="23"/>
+      <w:bookmarkEnd w:id="22"/>
     </w:p>
     <w:p>
       <w:pPr>
@@ -12024,7 +11971,7 @@
           <w:iCs/>
         </w:rPr>
       </w:pPr>
-      <w:bookmarkStart w:id="24" w:name="_Toc154516703"/>
+      <w:bookmarkStart w:id="23" w:name="_Toc154516703"/>
       <w:r>
         <w:rPr>
           <w:rFonts w:cs="Times New Roman"/>
@@ -12033,7 +11980,7 @@
         </w:rPr>
         <w:t>Hệ cơ sở dữ liệu SQL server</w:t>
       </w:r>
-      <w:bookmarkEnd w:id="24"/>
+      <w:bookmarkEnd w:id="23"/>
     </w:p>
     <w:p>
       <w:pPr>
@@ -12047,8 +11994,8 @@
         <w:lastRenderedPageBreak/>
         <w:t>ngôn ngữ SQL đã ra đời mà điển hình là MS SQL Server, Oracle, Sybase... Trong mô hình khách/chủ, toàn bộ CSDL được tập trung lưu trữ trên máy chủ (Server), mọi thao tác xử lý dữ liệu được thực hiện trên máy chủ bằng các lệnh SQL. Máy trạm (Client) chỉ dùng để cập nhật dữ liệu cho máy chủ hoặc lấy thông tin từ máy chủ. Trên lĩnh vực đang phát triển hiện nay là Internet, ngôn ngữ SQL lại càng đóng vai trò quan trọng hơn. Nó được sử dụng để nhanh chóng tạo ra các trang Web động (Dynamic Web Page). Trang Web động thường có nội dung được lấy ra từ CSDL. SQL có thể được sử dụng như một chất keo kết dính giữa CSDLvà trang Web. Khi người dùng yêu cầu, SQL sẽ thực hiện việc truy cập thông tin trong CSDL trên máy chủ và hiển thị kết quả trên trang Web. Và SQL cũng là công cụ để cập nhật thông tin cho CSDLđó.</w:t>
       </w:r>
-      <w:bookmarkEnd w:id="16"/>
-      <w:bookmarkEnd w:id="20"/>
+      <w:bookmarkEnd w:id="15"/>
+      <w:bookmarkEnd w:id="19"/>
     </w:p>
     <w:sectPr>
       <w:pgSz w:w="11907" w:h="16839" w:code="9"/>

</xml_diff>